<commit_message>
Update GRAPH NEURAL NETWORKS.docx
update GNN document
</commit_message>
<xml_diff>
--- a/Graph Theory/GRAPH NEURAL NETWORKS.docx
+++ b/Graph Theory/GRAPH NEURAL NETWORKS.docx
@@ -1074,19 +1074,17 @@
           <w:lang w:val="en-GB"/>
         </w:rPr>
       </w:pPr>
-      <w:proofErr w:type="spellStart"/>
-      <w:r>
-        <w:rPr>
-          <w:lang w:val="en-GB"/>
-        </w:rPr>
-        <w:t>Pytorch</w:t>
-      </w:r>
-      <w:proofErr w:type="spellEnd"/>
-      <w:r>
-        <w:rPr>
-          <w:lang w:val="en-GB"/>
-        </w:rPr>
-        <w:t xml:space="preserve"> Geometric</w:t>
+      <w:r>
+        <w:rPr>
+          <w:lang w:val="en-GB"/>
+        </w:rPr>
+        <w:t>Pytorch Geometric</w:t>
+      </w:r>
+      <w:r>
+        <w:rPr>
+          <w:lang w:val="en-GB"/>
+        </w:rPr>
+        <w:t xml:space="preserve"> (most used)</w:t>
       </w:r>
     </w:p>
     <w:p>
@@ -1330,23 +1328,7 @@
         </w:numPr>
       </w:pPr>
       <w:r>
-        <w:t xml:space="preserve">The function applied to the outputs of each layer to introduce non-linearity, such as </w:t>
-      </w:r>
-      <w:proofErr w:type="spellStart"/>
-      <w:r>
-        <w:t>ReLU</w:t>
-      </w:r>
-      <w:proofErr w:type="spellEnd"/>
-      <w:r>
-        <w:t xml:space="preserve"> (Rectified Linear Unit), </w:t>
-      </w:r>
-      <w:proofErr w:type="spellStart"/>
-      <w:r>
-        <w:t>LeakyReLU</w:t>
-      </w:r>
-      <w:proofErr w:type="spellEnd"/>
-      <w:r>
-        <w:t>, or Sigmoid. This influences how well the model can learn complex patterns.</w:t>
+        <w:t>The function applied to the outputs of each layer to introduce non-linearity, such as ReLU (Rectified Linear Unit), LeakyReLU, or Sigmoid. This influences how well the model can learn complex patterns.</w:t>
       </w:r>
     </w:p>
     <w:p>
@@ -1459,23 +1441,7 @@
         <w:t>Graph Sampling</w:t>
       </w:r>
       <w:r>
-        <w:t xml:space="preserve">: In large-scale graphs, methods like graph sampling (e.g., </w:t>
-      </w:r>
-      <w:proofErr w:type="spellStart"/>
-      <w:r>
-        <w:t>GraphSAGE</w:t>
-      </w:r>
-      <w:proofErr w:type="spellEnd"/>
-      <w:r>
-        <w:t xml:space="preserve">) are used to select a subset of </w:t>
-      </w:r>
-      <w:proofErr w:type="spellStart"/>
-      <w:r>
-        <w:t>neighbors</w:t>
-      </w:r>
-      <w:proofErr w:type="spellEnd"/>
-      <w:r>
-        <w:t xml:space="preserve"> for each node to speed up computation.</w:t>
+        <w:t>: In large-scale graphs, methods like graph sampling (e.g., GraphSAGE) are used to select a subset of neighbors for each node to speed up computation.</w:t>
       </w:r>
     </w:p>
     <w:p>
@@ -1606,48 +1572,15 @@
           <w:lang w:val="en-GB"/>
         </w:rPr>
       </w:pPr>
-      <w:r>
+    </w:p>
+    <w:p>
+      <w:pPr>
         <w:rPr>
           <w:b/>
           <w:bCs/>
           <w:lang w:val="en-GB"/>
         </w:rPr>
-        <w:t>Libraries:</w:t>
-      </w:r>
-    </w:p>
-    <w:p>
-      <w:pPr>
-        <w:rPr>
-          <w:lang w:val="en-GB"/>
-        </w:rPr>
-      </w:pPr>
-      <w:proofErr w:type="spellStart"/>
-      <w:r>
-        <w:rPr>
-          <w:lang w:val="en-GB"/>
-        </w:rPr>
-        <w:t>Pytorch</w:t>
-      </w:r>
-      <w:proofErr w:type="spellEnd"/>
-      <w:r>
-        <w:rPr>
-          <w:lang w:val="en-GB"/>
-        </w:rPr>
-        <w:t xml:space="preserve"> Geometry</w:t>
-      </w:r>
-    </w:p>
-    <w:p>
-      <w:pPr>
-        <w:rPr>
-          <w:lang w:val="en-GB"/>
-        </w:rPr>
-      </w:pPr>
-      <w:r>
-        <w:rPr>
-          <w:lang w:val="en-GB"/>
-        </w:rPr>
-        <w:t>Deep Graph Library</w:t>
-      </w:r>
+      </w:pPr>
     </w:p>
     <w:p>
       <w:pPr>
@@ -1670,6 +1603,7 @@
           <w:bCs/>
           <w:lang w:val="en-GB"/>
         </w:rPr>
+        <w:lastRenderedPageBreak/>
         <w:t>Transactional</w:t>
       </w:r>
       <w:r>
@@ -1691,6 +1625,109 @@
         <w:rPr>
           <w:lang w:val="en-GB"/>
         </w:rPr>
+        <w:t>Creating a graph data</w:t>
+      </w:r>
+    </w:p>
+    <w:p>
+      <w:pPr>
+        <w:pStyle w:val="ListParagraph"/>
+        <w:numPr>
+          <w:ilvl w:val="0"/>
+          <w:numId w:val="7"/>
+        </w:numPr>
+        <w:rPr>
+          <w:lang w:val="en-GB"/>
+        </w:rPr>
+      </w:pPr>
+      <w:r>
+        <w:rPr>
+          <w:lang w:val="en-GB"/>
+        </w:rPr>
+        <w:t>Identifying Nodes, Edges, Node Features, Labels/Predictions</w:t>
+      </w:r>
+    </w:p>
+    <w:p>
+      <w:pPr>
+        <w:pStyle w:val="ListParagraph"/>
+        <w:numPr>
+          <w:ilvl w:val="0"/>
+          <w:numId w:val="7"/>
+        </w:numPr>
+        <w:rPr>
+          <w:lang w:val="en-GB"/>
+        </w:rPr>
+      </w:pPr>
+      <w:r>
+        <w:rPr>
+          <w:lang w:val="en-GB"/>
+        </w:rPr>
+        <w:t>Homogenous Graph/Heterogenous graphs? Homogenous means all the node types are same. Example in below case if we only consider user as node. Heterogenous means node types are different, means user and transactions are marked as node.</w:t>
+      </w:r>
+    </w:p>
+    <w:p>
+      <w:pPr>
+        <w:pStyle w:val="ListParagraph"/>
+        <w:numPr>
+          <w:ilvl w:val="0"/>
+          <w:numId w:val="7"/>
+        </w:numPr>
+        <w:rPr>
+          <w:lang w:val="en-GB"/>
+        </w:rPr>
+      </w:pPr>
+      <w:r>
+        <w:rPr>
+          <w:lang w:val="en-GB"/>
+        </w:rPr>
+        <w:t>If nodes are heterogenous, we need to separate the data and create model</w:t>
+      </w:r>
+      <w:r>
+        <w:rPr>
+          <w:lang w:val="en-GB"/>
+        </w:rPr>
+        <w:t xml:space="preserve"> using heterogenous graphs</w:t>
+      </w:r>
+    </w:p>
+    <w:p>
+      <w:pPr>
+        <w:rPr>
+          <w:u w:val="single"/>
+          <w:lang w:val="en-GB"/>
+        </w:rPr>
+      </w:pPr>
+      <w:r>
+        <w:rPr>
+          <w:u w:val="single"/>
+          <w:lang w:val="en-GB"/>
+        </w:rPr>
+        <w:t>Torch_geometric.dataloader is used for graph data</w:t>
+      </w:r>
+    </w:p>
+    <w:p>
+      <w:pPr>
+        <w:rPr>
+          <w:u w:val="single"/>
+          <w:lang w:val="en-GB"/>
+        </w:rPr>
+      </w:pPr>
+      <w:r>
+        <w:rPr>
+          <w:u w:val="single"/>
+          <w:lang w:val="en-GB"/>
+        </w:rPr>
+        <w:t>Temporal Data or not?</w:t>
+      </w:r>
+    </w:p>
+    <w:p>
+      <w:pPr>
+        <w:rPr>
+          <w:lang w:val="en-GB"/>
+        </w:rPr>
+      </w:pPr>
+      <w:r>
+        <w:rPr>
+          <w:lang w:val="en-GB"/>
+        </w:rPr>
         <w:t>Transactional Fraud</w:t>
       </w:r>
       <w:r>
@@ -1708,6 +1745,11 @@
     </w:p>
     <w:p>
       <w:pPr>
+        <w:pStyle w:val="ListParagraph"/>
+        <w:numPr>
+          <w:ilvl w:val="0"/>
+          <w:numId w:val="6"/>
+        </w:numPr>
         <w:rPr>
           <w:lang w:val="en-GB"/>
         </w:rPr>
@@ -1727,6 +1769,11 @@
     </w:p>
     <w:p>
       <w:pPr>
+        <w:pStyle w:val="ListParagraph"/>
+        <w:numPr>
+          <w:ilvl w:val="0"/>
+          <w:numId w:val="6"/>
+        </w:numPr>
         <w:rPr>
           <w:lang w:val="en-GB"/>
         </w:rPr>
@@ -1892,21 +1939,7 @@
         <w:rPr>
           <w:lang w:val="en-GB"/>
         </w:rPr>
-        <w:t xml:space="preserve">User </w:t>
-      </w:r>
-      <w:proofErr w:type="spellStart"/>
-      <w:r>
-        <w:rPr>
-          <w:lang w:val="en-GB"/>
-        </w:rPr>
-        <w:t>topups</w:t>
-      </w:r>
-      <w:proofErr w:type="spellEnd"/>
-      <w:r>
-        <w:rPr>
-          <w:lang w:val="en-GB"/>
-        </w:rPr>
-        <w:t xml:space="preserve"> count</w:t>
+        <w:t>User topups count</w:t>
       </w:r>
     </w:p>
     <w:p>
@@ -1987,6 +2020,25 @@
           <w:lang w:val="en-GB"/>
         </w:rPr>
       </w:pPr>
+      <w:r>
+        <w:rPr>
+          <w:lang w:val="en-GB"/>
+        </w:rPr>
+        <w:t>Masking: You will mask the nodes which you are predicting and only used the nodes which have labels to train the loss function and optimize</w:t>
+      </w:r>
+    </w:p>
+    <w:p>
+      <w:pPr>
+        <w:rPr>
+          <w:lang w:val="en-GB"/>
+        </w:rPr>
+      </w:pPr>
+      <w:r>
+        <w:rPr>
+          <w:lang w:val="en-GB"/>
+        </w:rPr>
+        <w:t>Once you have trained the model, you can use the masked data and predict for the outcome</w:t>
+      </w:r>
     </w:p>
     <w:p>
       <w:pPr>
@@ -2050,11 +2102,6 @@
       </w:hyperlink>
     </w:p>
     <w:p>
-      <w:pPr>
-        <w:rPr>
-          <w:lang w:val="en-GB"/>
-        </w:rPr>
-      </w:pPr>
       <w:hyperlink r:id="rId13" w:history="1">
         <w:r>
           <w:rPr>
@@ -2062,6 +2109,67 @@
             <w:lang w:val="en-GB"/>
           </w:rPr>
           <w:t>https://github.com/safe-graph/graph-fraud-detection-papers</w:t>
+        </w:r>
+      </w:hyperlink>
+    </w:p>
+    <w:p>
+      <w:pPr>
+        <w:rPr>
+          <w:lang w:val="en-GB"/>
+        </w:rPr>
+      </w:pPr>
+      <w:hyperlink r:id="rId14" w:history="1">
+        <w:r>
+          <w:rPr>
+            <w:rStyle w:val="Hyperlink"/>
+            <w:lang w:val="en-GB"/>
+          </w:rPr>
+          <w:t>https://pytorch-geometric.readthedocs.io/en/2.5.1/modules/nn.html</w:t>
+        </w:r>
+      </w:hyperlink>
+    </w:p>
+    <w:p>
+      <w:pPr>
+        <w:rPr>
+          <w:lang w:val="en-GB"/>
+        </w:rPr>
+      </w:pPr>
+      <w:r>
+        <w:rPr>
+          <w:lang w:val="en-GB"/>
+        </w:rPr>
+        <w:t>Code for node level prediction:</w:t>
+      </w:r>
+    </w:p>
+    <w:p>
+      <w:pPr>
+        <w:rPr>
+          <w:lang w:val="en-GB"/>
+        </w:rPr>
+      </w:pPr>
+      <w:hyperlink r:id="rId15" w:history="1">
+        <w:r>
+          <w:rPr>
+            <w:rStyle w:val="Hyperlink"/>
+            <w:lang w:val="en-GB"/>
+          </w:rPr>
+          <w:t>https://colab.research.google.com/drive/1LJir3T6M6Omc2Vn2GV2cDW_GV2YfI53_?usp=sharing#scrollTo=lcffG3rQy79R</w:t>
+        </w:r>
+      </w:hyperlink>
+    </w:p>
+    <w:p>
+      <w:pPr>
+        <w:rPr>
+          <w:lang w:val="en-GB"/>
+        </w:rPr>
+      </w:pPr>
+      <w:hyperlink r:id="rId16" w:history="1">
+        <w:r>
+          <w:rPr>
+            <w:rStyle w:val="Hyperlink"/>
+            <w:lang w:val="en-GB"/>
+          </w:rPr>
+          <w:t>https://colab.research.google.com/drive/14OvFnAXggxB8vM4e8vSURUp1TaKnovzX?usp=sharing#scrollTo=eqWR0j_kIx67</w:t>
         </w:r>
       </w:hyperlink>
     </w:p>
@@ -2322,6 +2430,95 @@
     </w:lvl>
   </w:abstractNum>
   <w:abstractNum w:abstractNumId="2" w15:restartNumberingAfterBreak="0">
+    <w:nsid w:val="4AE4603E"/>
+    <w:multiLevelType w:val="hybridMultilevel"/>
+    <w:tmpl w:val="BFDCF458"/>
+    <w:lvl w:ilvl="0" w:tplc="4009000F">
+      <w:start w:val="1"/>
+      <w:numFmt w:val="decimal"/>
+      <w:lvlText w:val="%1."/>
+      <w:lvlJc w:val="left"/>
+      <w:pPr>
+        <w:ind w:left="720" w:hanging="360"/>
+      </w:pPr>
+      <w:rPr>
+        <w:rFonts w:hint="default"/>
+      </w:rPr>
+    </w:lvl>
+    <w:lvl w:ilvl="1" w:tplc="40090019" w:tentative="1">
+      <w:start w:val="1"/>
+      <w:numFmt w:val="lowerLetter"/>
+      <w:lvlText w:val="%2."/>
+      <w:lvlJc w:val="left"/>
+      <w:pPr>
+        <w:ind w:left="1440" w:hanging="360"/>
+      </w:pPr>
+    </w:lvl>
+    <w:lvl w:ilvl="2" w:tplc="4009001B" w:tentative="1">
+      <w:start w:val="1"/>
+      <w:numFmt w:val="lowerRoman"/>
+      <w:lvlText w:val="%3."/>
+      <w:lvlJc w:val="right"/>
+      <w:pPr>
+        <w:ind w:left="2160" w:hanging="180"/>
+      </w:pPr>
+    </w:lvl>
+    <w:lvl w:ilvl="3" w:tplc="4009000F" w:tentative="1">
+      <w:start w:val="1"/>
+      <w:numFmt w:val="decimal"/>
+      <w:lvlText w:val="%4."/>
+      <w:lvlJc w:val="left"/>
+      <w:pPr>
+        <w:ind w:left="2880" w:hanging="360"/>
+      </w:pPr>
+    </w:lvl>
+    <w:lvl w:ilvl="4" w:tplc="40090019" w:tentative="1">
+      <w:start w:val="1"/>
+      <w:numFmt w:val="lowerLetter"/>
+      <w:lvlText w:val="%5."/>
+      <w:lvlJc w:val="left"/>
+      <w:pPr>
+        <w:ind w:left="3600" w:hanging="360"/>
+      </w:pPr>
+    </w:lvl>
+    <w:lvl w:ilvl="5" w:tplc="4009001B" w:tentative="1">
+      <w:start w:val="1"/>
+      <w:numFmt w:val="lowerRoman"/>
+      <w:lvlText w:val="%6."/>
+      <w:lvlJc w:val="right"/>
+      <w:pPr>
+        <w:ind w:left="4320" w:hanging="180"/>
+      </w:pPr>
+    </w:lvl>
+    <w:lvl w:ilvl="6" w:tplc="4009000F" w:tentative="1">
+      <w:start w:val="1"/>
+      <w:numFmt w:val="decimal"/>
+      <w:lvlText w:val="%7."/>
+      <w:lvlJc w:val="left"/>
+      <w:pPr>
+        <w:ind w:left="5040" w:hanging="360"/>
+      </w:pPr>
+    </w:lvl>
+    <w:lvl w:ilvl="7" w:tplc="40090019" w:tentative="1">
+      <w:start w:val="1"/>
+      <w:numFmt w:val="lowerLetter"/>
+      <w:lvlText w:val="%8."/>
+      <w:lvlJc w:val="left"/>
+      <w:pPr>
+        <w:ind w:left="5760" w:hanging="360"/>
+      </w:pPr>
+    </w:lvl>
+    <w:lvl w:ilvl="8" w:tplc="4009001B" w:tentative="1">
+      <w:start w:val="1"/>
+      <w:numFmt w:val="lowerRoman"/>
+      <w:lvlText w:val="%9."/>
+      <w:lvlJc w:val="right"/>
+      <w:pPr>
+        <w:ind w:left="6480" w:hanging="180"/>
+      </w:pPr>
+    </w:lvl>
+  </w:abstractNum>
+  <w:abstractNum w:abstractNumId="3" w15:restartNumberingAfterBreak="0">
     <w:nsid w:val="586D1C86"/>
     <w:multiLevelType w:val="hybridMultilevel"/>
     <w:tmpl w:val="D6484782"/>
@@ -2410,7 +2607,7 @@
       </w:pPr>
     </w:lvl>
   </w:abstractNum>
-  <w:abstractNum w:abstractNumId="3" w15:restartNumberingAfterBreak="0">
+  <w:abstractNum w:abstractNumId="4" w15:restartNumberingAfterBreak="0">
     <w:nsid w:val="5EE07AF4"/>
     <w:multiLevelType w:val="hybridMultilevel"/>
     <w:tmpl w:val="7922A9AE"/>
@@ -2523,7 +2720,120 @@
       </w:rPr>
     </w:lvl>
   </w:abstractNum>
-  <w:abstractNum w:abstractNumId="4" w15:restartNumberingAfterBreak="0">
+  <w:abstractNum w:abstractNumId="5" w15:restartNumberingAfterBreak="0">
+    <w:nsid w:val="5FB27189"/>
+    <w:multiLevelType w:val="hybridMultilevel"/>
+    <w:tmpl w:val="C94265B0"/>
+    <w:lvl w:ilvl="0" w:tplc="40090001">
+      <w:start w:val="1"/>
+      <w:numFmt w:val="bullet"/>
+      <w:lvlText w:val=""/>
+      <w:lvlJc w:val="left"/>
+      <w:pPr>
+        <w:ind w:left="720" w:hanging="360"/>
+      </w:pPr>
+      <w:rPr>
+        <w:rFonts w:ascii="Symbol" w:hAnsi="Symbol" w:hint="default"/>
+      </w:rPr>
+    </w:lvl>
+    <w:lvl w:ilvl="1" w:tplc="40090003" w:tentative="1">
+      <w:start w:val="1"/>
+      <w:numFmt w:val="bullet"/>
+      <w:lvlText w:val="o"/>
+      <w:lvlJc w:val="left"/>
+      <w:pPr>
+        <w:ind w:left="1440" w:hanging="360"/>
+      </w:pPr>
+      <w:rPr>
+        <w:rFonts w:ascii="Courier New" w:hAnsi="Courier New" w:cs="Courier New" w:hint="default"/>
+      </w:rPr>
+    </w:lvl>
+    <w:lvl w:ilvl="2" w:tplc="40090005" w:tentative="1">
+      <w:start w:val="1"/>
+      <w:numFmt w:val="bullet"/>
+      <w:lvlText w:val=""/>
+      <w:lvlJc w:val="left"/>
+      <w:pPr>
+        <w:ind w:left="2160" w:hanging="360"/>
+      </w:pPr>
+      <w:rPr>
+        <w:rFonts w:ascii="Wingdings" w:hAnsi="Wingdings" w:hint="default"/>
+      </w:rPr>
+    </w:lvl>
+    <w:lvl w:ilvl="3" w:tplc="40090001" w:tentative="1">
+      <w:start w:val="1"/>
+      <w:numFmt w:val="bullet"/>
+      <w:lvlText w:val=""/>
+      <w:lvlJc w:val="left"/>
+      <w:pPr>
+        <w:ind w:left="2880" w:hanging="360"/>
+      </w:pPr>
+      <w:rPr>
+        <w:rFonts w:ascii="Symbol" w:hAnsi="Symbol" w:hint="default"/>
+      </w:rPr>
+    </w:lvl>
+    <w:lvl w:ilvl="4" w:tplc="40090003" w:tentative="1">
+      <w:start w:val="1"/>
+      <w:numFmt w:val="bullet"/>
+      <w:lvlText w:val="o"/>
+      <w:lvlJc w:val="left"/>
+      <w:pPr>
+        <w:ind w:left="3600" w:hanging="360"/>
+      </w:pPr>
+      <w:rPr>
+        <w:rFonts w:ascii="Courier New" w:hAnsi="Courier New" w:cs="Courier New" w:hint="default"/>
+      </w:rPr>
+    </w:lvl>
+    <w:lvl w:ilvl="5" w:tplc="40090005" w:tentative="1">
+      <w:start w:val="1"/>
+      <w:numFmt w:val="bullet"/>
+      <w:lvlText w:val=""/>
+      <w:lvlJc w:val="left"/>
+      <w:pPr>
+        <w:ind w:left="4320" w:hanging="360"/>
+      </w:pPr>
+      <w:rPr>
+        <w:rFonts w:ascii="Wingdings" w:hAnsi="Wingdings" w:hint="default"/>
+      </w:rPr>
+    </w:lvl>
+    <w:lvl w:ilvl="6" w:tplc="40090001" w:tentative="1">
+      <w:start w:val="1"/>
+      <w:numFmt w:val="bullet"/>
+      <w:lvlText w:val=""/>
+      <w:lvlJc w:val="left"/>
+      <w:pPr>
+        <w:ind w:left="5040" w:hanging="360"/>
+      </w:pPr>
+      <w:rPr>
+        <w:rFonts w:ascii="Symbol" w:hAnsi="Symbol" w:hint="default"/>
+      </w:rPr>
+    </w:lvl>
+    <w:lvl w:ilvl="7" w:tplc="40090003" w:tentative="1">
+      <w:start w:val="1"/>
+      <w:numFmt w:val="bullet"/>
+      <w:lvlText w:val="o"/>
+      <w:lvlJc w:val="left"/>
+      <w:pPr>
+        <w:ind w:left="5760" w:hanging="360"/>
+      </w:pPr>
+      <w:rPr>
+        <w:rFonts w:ascii="Courier New" w:hAnsi="Courier New" w:cs="Courier New" w:hint="default"/>
+      </w:rPr>
+    </w:lvl>
+    <w:lvl w:ilvl="8" w:tplc="40090005" w:tentative="1">
+      <w:start w:val="1"/>
+      <w:numFmt w:val="bullet"/>
+      <w:lvlText w:val=""/>
+      <w:lvlJc w:val="left"/>
+      <w:pPr>
+        <w:ind w:left="6480" w:hanging="360"/>
+      </w:pPr>
+      <w:rPr>
+        <w:rFonts w:ascii="Wingdings" w:hAnsi="Wingdings" w:hint="default"/>
+      </w:rPr>
+    </w:lvl>
+  </w:abstractNum>
+  <w:abstractNum w:abstractNumId="6" w15:restartNumberingAfterBreak="0">
     <w:nsid w:val="73001F6D"/>
     <w:multiLevelType w:val="hybridMultilevel"/>
     <w:tmpl w:val="3DEE3388"/>
@@ -2616,15 +2926,21 @@
     <w:abstractNumId w:val="1"/>
   </w:num>
   <w:num w:numId="2" w16cid:durableId="917518256">
-    <w:abstractNumId w:val="4"/>
+    <w:abstractNumId w:val="6"/>
   </w:num>
   <w:num w:numId="3" w16cid:durableId="1416323566">
     <w:abstractNumId w:val="0"/>
   </w:num>
   <w:num w:numId="4" w16cid:durableId="267659668">
+    <w:abstractNumId w:val="4"/>
+  </w:num>
+  <w:num w:numId="5" w16cid:durableId="1032733572">
     <w:abstractNumId w:val="3"/>
   </w:num>
-  <w:num w:numId="5" w16cid:durableId="1032733572">
+  <w:num w:numId="6" w16cid:durableId="2034502061">
+    <w:abstractNumId w:val="5"/>
+  </w:num>
+  <w:num w:numId="7" w16cid:durableId="863131949">
     <w:abstractNumId w:val="2"/>
   </w:num>
 </w:numbering>

</xml_diff>